<commit_message>
Updated Integration Strategy to include Code Reviews
</commit_message>
<xml_diff>
--- a/SITE-ProductIntegrationStrategy.docx
+++ b/SITE-ProductIntegrationStrategy.docx
@@ -211,13 +211,8 @@
         <w:t xml:space="preserve">Developers commit all of their product source code into the </w:t>
       </w:r>
       <w:r>
-        <w:t xml:space="preserve">SITE </w:t>
-      </w:r>
-      <w:proofErr w:type="spellStart"/>
-      <w:r>
-        <w:t>github</w:t>
-      </w:r>
-      <w:proofErr w:type="spellEnd"/>
+        <w:t>SITE github</w:t>
+      </w:r>
       <w:r>
         <w:t xml:space="preserve"> repository </w:t>
       </w:r>
@@ -262,7 +257,13 @@
         <w:t xml:space="preserve">code review is performed. </w:t>
       </w:r>
       <w:r>
-        <w:t xml:space="preserve"> If for some reason there is less than 1 developer FTE allocated to the project at any time, a peer code review can be excused.  Recommended changes that are output of the peer review</w:t>
+        <w:t xml:space="preserve"> If for some reason there is less than 1 developer FTE allocated to the project at any time, a peer code review can be excused</w:t>
+      </w:r>
+      <w:r>
+        <w:t>, as there are not enough billable developers to perform the review</w:t>
+      </w:r>
+      <w:r>
+        <w:t>.  Recommended changes that are output of the peer review</w:t>
       </w:r>
       <w:r>
         <w:t xml:space="preserve"> are to be made and reviewed prior to promotion to the </w:t>
@@ -273,6 +274,14 @@
       <w:r>
         <w:t xml:space="preserve"> branch.</w:t>
       </w:r>
+    </w:p>
+    <w:p/>
+    <w:p>
+      <w:r>
+        <w:t>Code Peer Reviews are tracked via user stories in the JIRA project manager tool.  Any findings are logged in the user story and work performed to fix any issues is logged against the user story.</w:t>
+      </w:r>
+      <w:bookmarkStart w:id="0" w:name="_GoBack"/>
+      <w:bookmarkEnd w:id="0"/>
     </w:p>
     <w:p>
       <w:pPr>
@@ -459,16 +468,11 @@
       <w:r>
         <w:t xml:space="preserve">o </w:t>
       </w:r>
-      <w:proofErr w:type="gramStart"/>
       <w:r>
         <w:t>JIRA</w:t>
       </w:r>
       <w:r>
-        <w:t>,</w:t>
-      </w:r>
-      <w:proofErr w:type="gramEnd"/>
-      <w:r>
-        <w:t xml:space="preserve"> are analyzed and evaluated for the root cause.  Non-blocking defects are prioritized and assigned in the same manner as user stories.  Blocking defects should be handled as soon as possible to remove the block.  The product owner can choose to reject non-blocking defects.  Once defects are addressed, the QA engineer will retest the defects and log the results.  All test cases should pass, unless the product owner rejects a specific defect.</w:t>
+        <w:t>, are analyzed and evaluated for the root cause.  Non-blocking defects are prioritized and assigned in the same manner as user stories.  Blocking defects should be handled as soon as possible to remove the block.  The product owner can choose to reject non-blocking defects.  Once defects are addressed, the QA engineer will retest the defects and log the results.  All test cases should pass, unless the product owner rejects a specific defect.</w:t>
       </w:r>
     </w:p>
     <w:p>
@@ -540,8 +544,6 @@
       <w:r>
         <w:t>(https://github.com/siteadmin/documentation).</w:t>
       </w:r>
-      <w:bookmarkStart w:id="0" w:name="_GoBack"/>
-      <w:bookmarkEnd w:id="0"/>
     </w:p>
     <w:p/>
     <w:p/>
@@ -1206,6 +1208,7 @@
   <w:style w:type="character" w:default="1" w:styleId="DefaultParagraphFont">
     <w:name w:val="Default Paragraph Font"/>
     <w:uiPriority w:val="1"/>
+    <w:semiHidden/>
     <w:unhideWhenUsed/>
   </w:style>
   <w:style w:type="table" w:default="1" w:styleId="TableNormal">
@@ -1529,6 +1532,7 @@
   <w:style w:type="character" w:default="1" w:styleId="DefaultParagraphFont">
     <w:name w:val="Default Paragraph Font"/>
     <w:uiPriority w:val="1"/>
+    <w:semiHidden/>
     <w:unhideWhenUsed/>
   </w:style>
   <w:style w:type="table" w:default="1" w:styleId="TableNormal">

</xml_diff>